<commit_message>
added final version of todo list project
</commit_message>
<xml_diff>
--- a/Document21.docx
+++ b/Document21.docx
@@ -28,8 +28,21 @@
     </w:p>
     <w:p>
       <w:r>
-        <w:t>1. Narges Rajabi</w:t>
-      </w:r>
+        <w:t xml:space="preserve">1. </w:t>
+      </w:r>
+      <w:proofErr w:type="spellStart"/>
+      <w:r>
+        <w:t>Narges</w:t>
+      </w:r>
+      <w:proofErr w:type="spellEnd"/>
+      <w:r>
+        <w:t xml:space="preserve"> </w:t>
+      </w:r>
+      <w:proofErr w:type="spellStart"/>
+      <w:r>
+        <w:t>Rajabi</w:t>
+      </w:r>
+      <w:proofErr w:type="spellEnd"/>
       <w:r>
         <w:t xml:space="preserve"> 2295249</w:t>
       </w:r>
@@ -54,7 +67,10 @@
         <w:t xml:space="preserve"> </w:t>
       </w:r>
       <w:r>
-        <w:t>To do list</w:t>
+        <w:t xml:space="preserve">To do </w:t>
+      </w:r>
+      <w:r>
+        <w:t>list.</w:t>
       </w:r>
     </w:p>
     <w:p>
@@ -71,70 +87,7 @@
         <w:t>Project scope:</w:t>
       </w:r>
       <w:r>
-        <w:t xml:space="preserve"> </w:t>
-      </w:r>
-      <w:r>
-        <w:t xml:space="preserve">the general look of this application will be like a Calander </w:t>
-      </w:r>
-      <w:r>
-        <w:t>t</w:t>
-      </w:r>
-      <w:r>
-        <w:t>h</w:t>
-      </w:r>
-      <w:r>
-        <w:t>at</w:t>
-      </w:r>
-      <w:r>
-        <w:t xml:space="preserve"> user</w:t>
-      </w:r>
-      <w:r>
-        <w:t>s</w:t>
-      </w:r>
-      <w:r>
-        <w:t xml:space="preserve"> can add notes to each day to </w:t>
-      </w:r>
-      <w:r>
-        <w:t xml:space="preserve">track their daily activities and use check marks to verify which activities </w:t>
-      </w:r>
-      <w:r>
-        <w:t>are</w:t>
-      </w:r>
-      <w:r>
-        <w:t xml:space="preserve"> </w:t>
-      </w:r>
-      <w:r>
-        <w:t>done and</w:t>
-      </w:r>
-      <w:r>
-        <w:t xml:space="preserve"> send </w:t>
-      </w:r>
-      <w:r>
-        <w:t>reminders</w:t>
-      </w:r>
-      <w:r>
-        <w:t xml:space="preserve"> about </w:t>
-      </w:r>
-      <w:r>
-        <w:t>dates</w:t>
-      </w:r>
-      <w:r>
-        <w:t xml:space="preserve"> or hours </w:t>
-      </w:r>
-      <w:r>
-        <w:t>that</w:t>
-      </w:r>
-      <w:r>
-        <w:t xml:space="preserve"> have</w:t>
-      </w:r>
-      <w:r>
-        <w:t xml:space="preserve"> been </w:t>
-      </w:r>
-      <w:r>
-        <w:t>marked as important</w:t>
-      </w:r>
-      <w:r>
-        <w:t>.</w:t>
+        <w:t xml:space="preserve"> the general look of this application will be a main window which welcomes users and then user can proceed to task window. Users can add activities and track their daily activities and use check marks to verify which activities are done and search or update an activity.</w:t>
       </w:r>
     </w:p>
     <w:p>
@@ -155,61 +108,7 @@
         <w:rPr>
           <w:rFonts w:ascii="Calibri" w:eastAsia="Calibri" w:hAnsi="Calibri" w:cs="Calibri"/>
         </w:rPr>
-        <w:t xml:space="preserve"> everyone can use this application, there </w:t>
-      </w:r>
-      <w:r>
-        <w:rPr>
-          <w:rFonts w:ascii="Calibri" w:eastAsia="Calibri" w:hAnsi="Calibri" w:cs="Calibri"/>
-        </w:rPr>
-        <w:t>are</w:t>
-      </w:r>
-      <w:r>
-        <w:rPr>
-          <w:rFonts w:ascii="Calibri" w:eastAsia="Calibri" w:hAnsi="Calibri" w:cs="Calibri"/>
-        </w:rPr>
-        <w:t xml:space="preserve"> no age limitations</w:t>
-      </w:r>
-      <w:r>
-        <w:rPr>
-          <w:rFonts w:ascii="Calibri" w:eastAsia="Calibri" w:hAnsi="Calibri" w:cs="Calibri"/>
-        </w:rPr>
-        <w:t>. This application can help everyone with</w:t>
-      </w:r>
-      <w:r>
-        <w:rPr>
-          <w:rFonts w:ascii="Calibri" w:eastAsia="Calibri" w:hAnsi="Calibri" w:cs="Calibri"/>
-        </w:rPr>
-        <w:t>out</w:t>
-      </w:r>
-      <w:r>
-        <w:rPr>
-          <w:rFonts w:ascii="Calibri" w:eastAsia="Calibri" w:hAnsi="Calibri" w:cs="Calibri"/>
-        </w:rPr>
-        <w:t xml:space="preserve"> </w:t>
-      </w:r>
-      <w:r>
-        <w:rPr>
-          <w:rFonts w:ascii="Calibri" w:eastAsia="Calibri" w:hAnsi="Calibri" w:cs="Calibri"/>
-        </w:rPr>
-        <w:t>regard</w:t>
-      </w:r>
-      <w:r>
-        <w:rPr>
-          <w:rFonts w:ascii="Calibri" w:eastAsia="Calibri" w:hAnsi="Calibri" w:cs="Calibri"/>
-        </w:rPr>
-        <w:t xml:space="preserve"> to their age </w:t>
-      </w:r>
-      <w:r>
-        <w:rPr>
-          <w:rFonts w:ascii="Calibri" w:eastAsia="Calibri" w:hAnsi="Calibri" w:cs="Calibri"/>
-        </w:rPr>
-        <w:t xml:space="preserve">to manage their time and keep track of their activities and prevent them from forgetting important </w:t>
-      </w:r>
-      <w:r>
-        <w:rPr>
-          <w:rFonts w:ascii="Calibri" w:eastAsia="Calibri" w:hAnsi="Calibri" w:cs="Calibri"/>
-        </w:rPr>
-        <w:t>tasks. This application is for individuals use which improves users' daily life.</w:t>
+        <w:t xml:space="preserve"> everyone can use this application, there are no age limitations. This application can help everyone without regard to their age to manage their time and keep track of their activities and prevent them from forgetting important tasks. This application is for individuals use which improves users' daily life.</w:t>
       </w:r>
     </w:p>
     <w:p>
@@ -415,6 +314,7 @@
     <w:lsdException w:name="HTML Sample" w:semiHidden="1" w:unhideWhenUsed="1"/>
     <w:lsdException w:name="HTML Typewriter" w:semiHidden="1" w:unhideWhenUsed="1"/>
     <w:lsdException w:name="HTML Variable" w:semiHidden="1" w:unhideWhenUsed="1"/>
+    <w:lsdException w:name="Normal Table" w:semiHidden="1" w:unhideWhenUsed="1"/>
     <w:lsdException w:name="annotation subject" w:semiHidden="1" w:unhideWhenUsed="1"/>
     <w:lsdException w:name="No List" w:semiHidden="1" w:unhideWhenUsed="1"/>
     <w:lsdException w:name="Outline List 1" w:semiHidden="1" w:unhideWhenUsed="1"/>
@@ -457,8 +357,11 @@
     <w:lsdException w:name="Table Contemporary" w:semiHidden="1" w:unhideWhenUsed="1"/>
     <w:lsdException w:name="Table Elegant" w:semiHidden="1" w:unhideWhenUsed="1"/>
     <w:lsdException w:name="Table Professional" w:semiHidden="1" w:unhideWhenUsed="1"/>
+    <w:lsdException w:name="Table Subtle 1" w:semiHidden="1" w:unhideWhenUsed="1"/>
     <w:lsdException w:name="Table Subtle 2" w:semiHidden="1" w:unhideWhenUsed="1"/>
     <w:lsdException w:name="Table Web 1" w:semiHidden="1" w:unhideWhenUsed="1"/>
+    <w:lsdException w:name="Table Web 2" w:semiHidden="1" w:unhideWhenUsed="1"/>
+    <w:lsdException w:name="Table Web 3" w:semiHidden="1" w:unhideWhenUsed="1"/>
     <w:lsdException w:name="Balloon Text" w:semiHidden="1" w:unhideWhenUsed="1"/>
     <w:lsdException w:name="Table Grid" w:uiPriority="39"/>
     <w:lsdException w:name="Table Theme" w:semiHidden="1" w:unhideWhenUsed="1"/>

</xml_diff>

<commit_message>
updated final version of todo list project
</commit_message>
<xml_diff>
--- a/Document21.docx
+++ b/Document21.docx
@@ -28,49 +28,68 @@
     </w:p>
     <w:p>
       <w:r>
-        <w:t xml:space="preserve">1. </w:t>
-      </w:r>
-      <w:proofErr w:type="spellStart"/>
-      <w:r>
-        <w:t>Narges</w:t>
-      </w:r>
-      <w:proofErr w:type="spellEnd"/>
+        <w:t>1. Narges Rajabi</w:t>
+      </w:r>
+      <w:r>
+        <w:t xml:space="preserve"> 2295249</w:t>
+      </w:r>
+    </w:p>
+    <w:p>
+      <w:r>
+        <w:t>2.Sahar Karimi</w:t>
+      </w:r>
+      <w:r>
+        <w:t xml:space="preserve"> 2207511</w:t>
+      </w:r>
+    </w:p>
+    <w:p>
+      <w:r>
+        <w:rPr>
+          <w:b/>
+          <w:bCs/>
+        </w:rPr>
+        <w:t>Project title:</w:t>
+      </w:r>
       <w:r>
         <w:t xml:space="preserve"> </w:t>
       </w:r>
-      <w:proofErr w:type="spellStart"/>
-      <w:r>
-        <w:t>Rajabi</w:t>
-      </w:r>
-      <w:proofErr w:type="spellEnd"/>
-      <w:r>
-        <w:t xml:space="preserve"> 2295249</w:t>
-      </w:r>
-    </w:p>
-    <w:p>
-      <w:r>
-        <w:t>2.Sahar Karimi</w:t>
-      </w:r>
-      <w:r>
-        <w:t xml:space="preserve"> 2207511</w:t>
-      </w:r>
-    </w:p>
-    <w:p>
-      <w:r>
-        <w:rPr>
-          <w:b/>
-          <w:bCs/>
-        </w:rPr>
-        <w:t>Project title:</w:t>
-      </w:r>
+      <w:r>
+        <w:t xml:space="preserve">To do </w:t>
+      </w:r>
+      <w:r>
+        <w:t>list.</w:t>
+      </w:r>
+    </w:p>
+    <w:p>
+      <w:r>
+        <w:rPr>
+          <w:b/>
+          <w:bCs/>
+        </w:rPr>
+        <w:t>Project scope:</w:t>
+      </w:r>
+      <w:r>
+        <w:t xml:space="preserve"> the general look of this application will be a main window which welcomes users and then user can proceed to task </w:t>
+      </w:r>
+      <w:r>
+        <w:t>or bill</w:t>
+      </w:r>
+      <w:r>
+        <w:t>.</w:t>
+      </w:r>
+    </w:p>
+    <w:p>
       <w:r>
         <w:t xml:space="preserve"> </w:t>
       </w:r>
       <w:r>
-        <w:t xml:space="preserve">To do </w:t>
-      </w:r>
-      <w:r>
-        <w:t>list.</w:t>
+        <w:t xml:space="preserve">In </w:t>
+      </w:r>
+      <w:r>
+        <w:t>task u</w:t>
+      </w:r>
+      <w:r>
+        <w:t>sers can add activities and track their daily activities and use check marks to verify which activities are done and search or update an activity.</w:t>
       </w:r>
     </w:p>
     <w:p>
@@ -80,14 +99,7 @@
         </w:rPr>
       </w:pPr>
       <w:r>
-        <w:rPr>
-          <w:b/>
-          <w:bCs/>
-        </w:rPr>
-        <w:t>Project scope:</w:t>
-      </w:r>
-      <w:r>
-        <w:t xml:space="preserve"> the general look of this application will be a main window which welcomes users and then user can proceed to task window. Users can add activities and track their daily activities and use check marks to verify which activities are done and search or update an activity.</w:t>
+        <w:t>In bill user can add abill and information such as due date amount and their bank balance and pay their bills.</w:t>
       </w:r>
     </w:p>
     <w:p>

</xml_diff>